<commit_message>
Add caption and conclusion for rp
</commit_message>
<xml_diff>
--- a/Report.docx
+++ b/Report.docx
@@ -4675,15 +4675,7 @@
         </w:numPr>
       </w:pPr>
       <w:r>
-        <w:t xml:space="preserve">If unsatisfiable, try setting it </w:t>
-      </w:r>
-      <w:proofErr w:type="gramStart"/>
-      <w:r>
-        <w:t>to</w:t>
-      </w:r>
-      <w:proofErr w:type="gramEnd"/>
-      <w:r>
-        <w:t xml:space="preserve"> false</w:t>
+        <w:t>If unsatisfiable, try setting it to false</w:t>
       </w:r>
     </w:p>
     <w:p>
@@ -4799,11 +4791,9 @@
           <w:numId w:val="2"/>
         </w:numPr>
       </w:pPr>
-      <w:proofErr w:type="gramStart"/>
       <w:r>
         <w:t>Generally</w:t>
       </w:r>
-      <w:proofErr w:type="gramEnd"/>
       <w:r>
         <w:t xml:space="preserve"> </w:t>
       </w:r>
@@ -4932,8 +4922,16 @@
     <w:p>
       <w:pPr>
         <w:jc w:val="center"/>
-      </w:pPr>
-      <w:r>
+        <w:rPr>
+          <w:i/>
+          <w:iCs/>
+        </w:rPr>
+      </w:pPr>
+      <w:r>
+        <w:rPr>
+          <w:i/>
+          <w:iCs/>
+        </w:rPr>
         <w:t>Class Diagram</w:t>
       </w:r>
     </w:p>
@@ -5141,6 +5139,9 @@
           <w:p>
             <w:pPr>
               <w:jc w:val="center"/>
+              <w:rPr>
+                <w:noProof/>
+              </w:rPr>
             </w:pPr>
             <w:r>
               <w:rPr>
@@ -5201,6 +5202,23 @@
               </w:drawing>
             </w:r>
           </w:p>
+          <w:p>
+            <w:pPr>
+              <w:jc w:val="center"/>
+              <w:rPr>
+                <w:i/>
+                <w:iCs/>
+              </w:rPr>
+            </w:pPr>
+            <w:r>
+              <w:rPr>
+                <w:i/>
+                <w:iCs/>
+                <w:noProof/>
+              </w:rPr>
+              <w:t>TT Flowchart</w:t>
+            </w:r>
+          </w:p>
         </w:tc>
         <w:tc>
           <w:tcPr>
@@ -5350,6 +5368,31 @@
               </w:drawing>
             </w:r>
           </w:p>
+          <w:p>
+            <w:pPr>
+              <w:jc w:val="center"/>
+              <w:rPr>
+                <w:i/>
+                <w:iCs/>
+              </w:rPr>
+            </w:pPr>
+            <w:proofErr w:type="spellStart"/>
+            <w:r>
+              <w:rPr>
+                <w:i/>
+                <w:iCs/>
+              </w:rPr>
+              <w:t>ChainingSolver</w:t>
+            </w:r>
+            <w:proofErr w:type="spellEnd"/>
+            <w:r>
+              <w:rPr>
+                <w:i/>
+                <w:iCs/>
+              </w:rPr>
+              <w:t xml:space="preserve"> Flowchart</w:t>
+            </w:r>
+          </w:p>
         </w:tc>
         <w:tc>
           <w:tcPr>
@@ -5417,6 +5460,7 @@
       </w:pPr>
       <w:bookmarkStart w:id="15" w:name="_Toc182688847"/>
       <w:r>
+        <w:lastRenderedPageBreak/>
         <w:t>ForwardChaining</w:t>
       </w:r>
       <w:bookmarkEnd w:id="15"/>
@@ -5452,7 +5496,6 @@
               <w:rPr>
                 <w:noProof/>
               </w:rPr>
-              <w:lastRenderedPageBreak/>
               <w:drawing>
                 <wp:inline distT="0" distB="0" distL="0" distR="0" wp14:anchorId="257D30AC" wp14:editId="0318705D">
                   <wp:extent cx="1746000" cy="3240000"/>
@@ -5496,6 +5539,22 @@
               </w:drawing>
             </w:r>
           </w:p>
+          <w:p>
+            <w:pPr>
+              <w:jc w:val="center"/>
+              <w:rPr>
+                <w:i/>
+                <w:iCs/>
+              </w:rPr>
+            </w:pPr>
+            <w:r>
+              <w:rPr>
+                <w:i/>
+                <w:iCs/>
+              </w:rPr>
+              <w:t>FC Flowchart</w:t>
+            </w:r>
+          </w:p>
         </w:tc>
         <w:tc>
           <w:tcPr>
@@ -5506,7 +5565,6 @@
               <w:jc w:val="center"/>
             </w:pPr>
             <w:r>
-              <w:lastRenderedPageBreak/>
               <w:t>Pseudocode</w:t>
             </w:r>
           </w:p>
@@ -5518,7 +5576,6 @@
               <w:rPr>
                 <w:noProof/>
               </w:rPr>
-              <w:lastRenderedPageBreak/>
               <w:drawing>
                 <wp:inline distT="0" distB="0" distL="0" distR="0" wp14:anchorId="6272A3FC" wp14:editId="1BF56DB3">
                   <wp:extent cx="3600000" cy="2745495"/>
@@ -5654,6 +5711,22 @@
               </w:drawing>
             </w:r>
           </w:p>
+          <w:p>
+            <w:pPr>
+              <w:jc w:val="center"/>
+              <w:rPr>
+                <w:i/>
+                <w:iCs/>
+              </w:rPr>
+            </w:pPr>
+            <w:r>
+              <w:rPr>
+                <w:i/>
+                <w:iCs/>
+              </w:rPr>
+              <w:t>BC Flowchart</w:t>
+            </w:r>
+          </w:p>
         </w:tc>
         <w:tc>
           <w:tcPr>
@@ -5733,6 +5806,7 @@
       </w:pPr>
       <w:bookmarkStart w:id="17" w:name="_Toc182688849"/>
       <w:r>
+        <w:lastRenderedPageBreak/>
         <w:t>DPLL</w:t>
       </w:r>
       <w:bookmarkEnd w:id="17"/>
@@ -5763,15 +5837,11 @@
           <w:p>
             <w:pPr>
               <w:jc w:val="center"/>
-              <w:rPr>
-                <w:lang w:val="vi-VN"/>
-              </w:rPr>
             </w:pPr>
             <w:r>
               <w:rPr>
                 <w:noProof/>
               </w:rPr>
-              <w:lastRenderedPageBreak/>
               <w:drawing>
                 <wp:inline distT="0" distB="0" distL="0" distR="0" wp14:anchorId="6631364D" wp14:editId="33BAE4E9">
                   <wp:extent cx="2105000" cy="3600000"/>
@@ -5815,6 +5885,36 @@
               </w:drawing>
             </w:r>
           </w:p>
+          <w:p>
+            <w:pPr>
+              <w:jc w:val="center"/>
+              <w:rPr>
+                <w:i/>
+                <w:iCs/>
+              </w:rPr>
+            </w:pPr>
+            <w:r>
+              <w:rPr>
+                <w:i/>
+                <w:iCs/>
+              </w:rPr>
+              <w:t>DPLL F</w:t>
+            </w:r>
+            <w:r>
+              <w:rPr>
+                <w:i/>
+                <w:iCs/>
+              </w:rPr>
+              <w:t>l</w:t>
+            </w:r>
+            <w:r>
+              <w:rPr>
+                <w:i/>
+                <w:iCs/>
+              </w:rPr>
+              <w:t>owchart</w:t>
+            </w:r>
+          </w:p>
         </w:tc>
         <w:tc>
           <w:tcPr>
@@ -5825,7 +5925,6 @@
               <w:jc w:val="center"/>
             </w:pPr>
             <w:r>
-              <w:lastRenderedPageBreak/>
               <w:t>Pseudocode</w:t>
             </w:r>
           </w:p>
@@ -5837,7 +5936,6 @@
               <w:rPr>
                 <w:noProof/>
               </w:rPr>
-              <w:lastRenderedPageBreak/>
               <w:drawing>
                 <wp:inline distT="0" distB="0" distL="0" distR="0" wp14:anchorId="4C0A5004" wp14:editId="0DF20D55">
                   <wp:extent cx="3960000" cy="3820748"/>
@@ -6289,6 +6387,7 @@
           <w:b/>
           <w:bCs/>
         </w:rPr>
+        <w:lastRenderedPageBreak/>
         <w:t>YES/NO</w:t>
       </w:r>
       <w:r>
@@ -6334,7 +6433,6 @@
           <w:b/>
           <w:bCs/>
         </w:rPr>
-        <w:lastRenderedPageBreak/>
         <w:t>Web-Based User Interface (UI)</w:t>
       </w:r>
       <w:r>
@@ -6978,6 +7076,7 @@
           <w:b/>
           <w:bCs/>
         </w:rPr>
+        <w:lastRenderedPageBreak/>
         <w:t>File Format Compliance</w:t>
       </w:r>
       <w:r>
@@ -7035,7 +7134,6 @@
       </w:pPr>
       <w:bookmarkStart w:id="24" w:name="_Toc182688856"/>
       <w:r>
-        <w:lastRenderedPageBreak/>
         <w:t>Research</w:t>
       </w:r>
       <w:bookmarkEnd w:id="24"/>
@@ -7564,6 +7662,7 @@
         <w:rPr>
           <w:rFonts w:ascii="Aptos" w:eastAsia="Aptos" w:hAnsi="Aptos" w:cs="Aptos"/>
         </w:rPr>
+        <w:lastRenderedPageBreak/>
         <w:t>However, even with visualization and screen tracking, large CNF formulas can produce trees too complex for effective observation.</w:t>
       </w:r>
     </w:p>
@@ -7573,7 +7672,6 @@
       </w:pPr>
       <w:bookmarkStart w:id="26" w:name="_Toc182688858"/>
       <w:r>
-        <w:lastRenderedPageBreak/>
         <w:t>Automated Testing and Insights</w:t>
       </w:r>
       <w:bookmarkEnd w:id="26"/>
@@ -8011,6 +8109,7 @@
       </w:pPr>
       <w:bookmarkStart w:id="28" w:name="_Toc182688860"/>
       <w:r>
+        <w:lastRenderedPageBreak/>
         <w:t>Team summary report</w:t>
       </w:r>
       <w:bookmarkEnd w:id="28"/>
@@ -8080,7 +8179,6 @@
         <w:rPr>
           <w:rFonts w:ascii="Aptos" w:eastAsia="Aptos" w:hAnsi="Aptos" w:cs="Aptos"/>
         </w:rPr>
-        <w:lastRenderedPageBreak/>
         <w:t>We jointly contributed to the coding process, often sitting together to discuss and implement solutions in real time.</w:t>
       </w:r>
     </w:p>
@@ -8517,6 +8615,146 @@
     </w:p>
     <w:p>
       <w:pPr>
+        <w:pStyle w:val="Heading2"/>
+      </w:pPr>
+      <w:r>
+        <w:t>Discussion of Best Type of Search Algorithms</w:t>
+      </w:r>
+    </w:p>
+    <w:p>
+      <w:pPr>
+        <w:ind w:left="360"/>
+      </w:pPr>
+      <w:r>
+        <w:t>For propositional logic inference, the choice of the best search algorithm depends on the nature of the problem and the size of the knowledge base:</w:t>
+      </w:r>
+    </w:p>
+    <w:p>
+      <w:pPr>
+        <w:pStyle w:val="ListParagraph"/>
+        <w:numPr>
+          <w:ilvl w:val="2"/>
+          <w:numId w:val="1"/>
+        </w:numPr>
+      </w:pPr>
+      <w:r>
+        <w:rPr>
+          <w:b/>
+          <w:bCs/>
+        </w:rPr>
+        <w:lastRenderedPageBreak/>
+        <w:t>DPLL Algorithm</w:t>
+      </w:r>
+      <w:r>
+        <w:t>: The DPLL algorithm is highly efficient for large and complex knowledge bases, particularly those in Conjunctive Normal Form (CNF). It leverages pruning techniques such as unit propagation and pure literal elimination, making it scalable and effective for satisfiability problems. With implemented optimizations like heuristic-based decision-making, DPLL stands out for its efficiency and robustness.</w:t>
+      </w:r>
+    </w:p>
+    <w:p>
+      <w:pPr>
+        <w:pStyle w:val="ListParagraph"/>
+        <w:numPr>
+          <w:ilvl w:val="2"/>
+          <w:numId w:val="1"/>
+        </w:numPr>
+      </w:pPr>
+      <w:r>
+        <w:rPr>
+          <w:b/>
+          <w:bCs/>
+        </w:rPr>
+        <w:t>T</w:t>
+      </w:r>
+      <w:r>
+        <w:rPr>
+          <w:b/>
+          <w:bCs/>
+        </w:rPr>
+        <w:t>ruth Table (TT) Method</w:t>
+      </w:r>
+      <w:r>
+        <w:t>: The TT method provides a complete and sound approach, systematically evaluating all possible truth assignments. While ideal for small to medium-sized knowledge bases, its exponential complexity limits its practicality for larger problems.</w:t>
+      </w:r>
+    </w:p>
+    <w:p>
+      <w:pPr>
+        <w:ind w:left="360"/>
+      </w:pPr>
+    </w:p>
+    <w:p>
+      <w:pPr>
+        <w:pStyle w:val="Heading2"/>
+      </w:pPr>
+      <w:r>
+        <w:t>Performance Improvements</w:t>
+      </w:r>
+    </w:p>
+    <w:p>
+      <w:pPr>
+        <w:ind w:left="360"/>
+      </w:pPr>
+      <w:r>
+        <w:t>To enhance performance, future efforts could include:</w:t>
+      </w:r>
+    </w:p>
+    <w:p>
+      <w:pPr>
+        <w:pStyle w:val="ListParagraph"/>
+        <w:numPr>
+          <w:ilvl w:val="2"/>
+          <w:numId w:val="1"/>
+        </w:numPr>
+      </w:pPr>
+      <w:r>
+        <w:rPr>
+          <w:b/>
+          <w:bCs/>
+        </w:rPr>
+        <w:t>Conflict-Driven Clause Learning (CDCL)</w:t>
+      </w:r>
+      <w:r>
+        <w:t>: Integrating CDCL into DPLL for better efficiency in resolving conflicts.</w:t>
+      </w:r>
+    </w:p>
+    <w:p>
+      <w:pPr>
+        <w:pStyle w:val="ListParagraph"/>
+        <w:numPr>
+          <w:ilvl w:val="2"/>
+          <w:numId w:val="1"/>
+        </w:numPr>
+      </w:pPr>
+      <w:r>
+        <w:rPr>
+          <w:b/>
+          <w:bCs/>
+        </w:rPr>
+        <w:t>Parallel Processing</w:t>
+      </w:r>
+      <w:r>
+        <w:t>: Implementing parallel processing for truth table evaluations to handle large models more effectively.</w:t>
+      </w:r>
+    </w:p>
+    <w:p>
+      <w:pPr>
+        <w:pStyle w:val="ListParagraph"/>
+        <w:numPr>
+          <w:ilvl w:val="2"/>
+          <w:numId w:val="1"/>
+        </w:numPr>
+      </w:pPr>
+      <w:r>
+        <w:rPr>
+          <w:b/>
+          <w:bCs/>
+        </w:rPr>
+        <w:t>Advanced Preprocessing</w:t>
+      </w:r>
+      <w:r>
+        <w:t>: Simplifying and compacting the knowledge base before applying inference algorithms to reduce complexity.</w:t>
+      </w:r>
+    </w:p>
+    <w:p>
+      <w:pPr>
         <w:pStyle w:val="Heading1"/>
       </w:pPr>
       <w:bookmarkStart w:id="32" w:name="_Toc182688864"/>
@@ -8716,7 +8954,6 @@
         <w:rPr>
           <w:rFonts w:ascii="Aptos" w:eastAsia="Aptos" w:hAnsi="Aptos" w:cs="Aptos"/>
         </w:rPr>
-        <w:lastRenderedPageBreak/>
         <w:t>Supported the development of the frontend, particularly for building the ChainViz and DPLLViz components for visualization.</w:t>
       </w:r>
     </w:p>
@@ -8881,6 +9118,7 @@
     </w:p>
     <w:p>
       <w:r>
+        <w:lastRenderedPageBreak/>
         <w:t xml:space="preserve">Artificial Intelligence: Foundations of Computational Agents (2nd ed.) by David L. Poole and Alan K. Mackworth - Available online at: </w:t>
       </w:r>
       <w:hyperlink r:id="rId27" w:history="1">
@@ -9788,6 +10026,155 @@
     </w:lvl>
   </w:abstractNum>
   <w:abstractNum w:abstractNumId="5" w15:restartNumberingAfterBreak="0">
+    <w:nsid w:val="254344AA"/>
+    <w:multiLevelType w:val="multilevel"/>
+    <w:tmpl w:val="F4144D00"/>
+    <w:lvl w:ilvl="0">
+      <w:start w:val="1"/>
+      <w:numFmt w:val="bullet"/>
+      <w:lvlText w:val=""/>
+      <w:lvlJc w:val="left"/>
+      <w:pPr>
+        <w:tabs>
+          <w:tab w:val="num" w:pos="720"/>
+        </w:tabs>
+        <w:ind w:left="720" w:hanging="360"/>
+      </w:pPr>
+      <w:rPr>
+        <w:rFonts w:ascii="Symbol" w:hAnsi="Symbol" w:hint="default"/>
+        <w:sz w:val="20"/>
+      </w:rPr>
+    </w:lvl>
+    <w:lvl w:ilvl="1" w:tentative="1">
+      <w:start w:val="1"/>
+      <w:numFmt w:val="bullet"/>
+      <w:lvlText w:val="o"/>
+      <w:lvlJc w:val="left"/>
+      <w:pPr>
+        <w:tabs>
+          <w:tab w:val="num" w:pos="1440"/>
+        </w:tabs>
+        <w:ind w:left="1440" w:hanging="360"/>
+      </w:pPr>
+      <w:rPr>
+        <w:rFonts w:ascii="Courier New" w:hAnsi="Courier New" w:hint="default"/>
+        <w:sz w:val="20"/>
+      </w:rPr>
+    </w:lvl>
+    <w:lvl w:ilvl="2" w:tentative="1">
+      <w:start w:val="1"/>
+      <w:numFmt w:val="bullet"/>
+      <w:lvlText w:val=""/>
+      <w:lvlJc w:val="left"/>
+      <w:pPr>
+        <w:tabs>
+          <w:tab w:val="num" w:pos="2160"/>
+        </w:tabs>
+        <w:ind w:left="2160" w:hanging="360"/>
+      </w:pPr>
+      <w:rPr>
+        <w:rFonts w:ascii="Wingdings" w:hAnsi="Wingdings" w:hint="default"/>
+        <w:sz w:val="20"/>
+      </w:rPr>
+    </w:lvl>
+    <w:lvl w:ilvl="3" w:tentative="1">
+      <w:start w:val="1"/>
+      <w:numFmt w:val="bullet"/>
+      <w:lvlText w:val=""/>
+      <w:lvlJc w:val="left"/>
+      <w:pPr>
+        <w:tabs>
+          <w:tab w:val="num" w:pos="2880"/>
+        </w:tabs>
+        <w:ind w:left="2880" w:hanging="360"/>
+      </w:pPr>
+      <w:rPr>
+        <w:rFonts w:ascii="Wingdings" w:hAnsi="Wingdings" w:hint="default"/>
+        <w:sz w:val="20"/>
+      </w:rPr>
+    </w:lvl>
+    <w:lvl w:ilvl="4" w:tentative="1">
+      <w:start w:val="1"/>
+      <w:numFmt w:val="bullet"/>
+      <w:lvlText w:val=""/>
+      <w:lvlJc w:val="left"/>
+      <w:pPr>
+        <w:tabs>
+          <w:tab w:val="num" w:pos="3600"/>
+        </w:tabs>
+        <w:ind w:left="3600" w:hanging="360"/>
+      </w:pPr>
+      <w:rPr>
+        <w:rFonts w:ascii="Wingdings" w:hAnsi="Wingdings" w:hint="default"/>
+        <w:sz w:val="20"/>
+      </w:rPr>
+    </w:lvl>
+    <w:lvl w:ilvl="5" w:tentative="1">
+      <w:start w:val="1"/>
+      <w:numFmt w:val="bullet"/>
+      <w:lvlText w:val=""/>
+      <w:lvlJc w:val="left"/>
+      <w:pPr>
+        <w:tabs>
+          <w:tab w:val="num" w:pos="4320"/>
+        </w:tabs>
+        <w:ind w:left="4320" w:hanging="360"/>
+      </w:pPr>
+      <w:rPr>
+        <w:rFonts w:ascii="Wingdings" w:hAnsi="Wingdings" w:hint="default"/>
+        <w:sz w:val="20"/>
+      </w:rPr>
+    </w:lvl>
+    <w:lvl w:ilvl="6" w:tentative="1">
+      <w:start w:val="1"/>
+      <w:numFmt w:val="bullet"/>
+      <w:lvlText w:val=""/>
+      <w:lvlJc w:val="left"/>
+      <w:pPr>
+        <w:tabs>
+          <w:tab w:val="num" w:pos="5040"/>
+        </w:tabs>
+        <w:ind w:left="5040" w:hanging="360"/>
+      </w:pPr>
+      <w:rPr>
+        <w:rFonts w:ascii="Wingdings" w:hAnsi="Wingdings" w:hint="default"/>
+        <w:sz w:val="20"/>
+      </w:rPr>
+    </w:lvl>
+    <w:lvl w:ilvl="7" w:tentative="1">
+      <w:start w:val="1"/>
+      <w:numFmt w:val="bullet"/>
+      <w:lvlText w:val=""/>
+      <w:lvlJc w:val="left"/>
+      <w:pPr>
+        <w:tabs>
+          <w:tab w:val="num" w:pos="5760"/>
+        </w:tabs>
+        <w:ind w:left="5760" w:hanging="360"/>
+      </w:pPr>
+      <w:rPr>
+        <w:rFonts w:ascii="Wingdings" w:hAnsi="Wingdings" w:hint="default"/>
+        <w:sz w:val="20"/>
+      </w:rPr>
+    </w:lvl>
+    <w:lvl w:ilvl="8" w:tentative="1">
+      <w:start w:val="1"/>
+      <w:numFmt w:val="bullet"/>
+      <w:lvlText w:val=""/>
+      <w:lvlJc w:val="left"/>
+      <w:pPr>
+        <w:tabs>
+          <w:tab w:val="num" w:pos="6480"/>
+        </w:tabs>
+        <w:ind w:left="6480" w:hanging="360"/>
+      </w:pPr>
+      <w:rPr>
+        <w:rFonts w:ascii="Wingdings" w:hAnsi="Wingdings" w:hint="default"/>
+        <w:sz w:val="20"/>
+      </w:rPr>
+    </w:lvl>
+  </w:abstractNum>
+  <w:abstractNum w:abstractNumId="6" w15:restartNumberingAfterBreak="0">
     <w:nsid w:val="2E6BB312"/>
     <w:multiLevelType w:val="hybridMultilevel"/>
     <w:tmpl w:val="FFFFFFFF"/>
@@ -9873,7 +10260,7 @@
       </w:pPr>
     </w:lvl>
   </w:abstractNum>
-  <w:abstractNum w:abstractNumId="6" w15:restartNumberingAfterBreak="0">
+  <w:abstractNum w:abstractNumId="7" w15:restartNumberingAfterBreak="0">
     <w:nsid w:val="336FD070"/>
     <w:multiLevelType w:val="hybridMultilevel"/>
     <w:tmpl w:val="50647F94"/>
@@ -9986,7 +10373,7 @@
       </w:rPr>
     </w:lvl>
   </w:abstractNum>
-  <w:abstractNum w:abstractNumId="7" w15:restartNumberingAfterBreak="0">
+  <w:abstractNum w:abstractNumId="8" w15:restartNumberingAfterBreak="0">
     <w:nsid w:val="359EF85C"/>
     <w:multiLevelType w:val="hybridMultilevel"/>
     <w:tmpl w:val="FFFFFFFF"/>
@@ -10072,7 +10459,7 @@
       </w:pPr>
     </w:lvl>
   </w:abstractNum>
-  <w:abstractNum w:abstractNumId="8" w15:restartNumberingAfterBreak="0">
+  <w:abstractNum w:abstractNumId="9" w15:restartNumberingAfterBreak="0">
     <w:nsid w:val="3D8F979C"/>
     <w:multiLevelType w:val="hybridMultilevel"/>
     <w:tmpl w:val="F3A800A6"/>
@@ -10163,7 +10550,7 @@
       </w:pPr>
     </w:lvl>
   </w:abstractNum>
-  <w:abstractNum w:abstractNumId="9" w15:restartNumberingAfterBreak="0">
+  <w:abstractNum w:abstractNumId="10" w15:restartNumberingAfterBreak="0">
     <w:nsid w:val="3DEB5C68"/>
     <w:multiLevelType w:val="hybridMultilevel"/>
     <w:tmpl w:val="8CF291E2"/>
@@ -10252,7 +10639,7 @@
       </w:pPr>
     </w:lvl>
   </w:abstractNum>
-  <w:abstractNum w:abstractNumId="10" w15:restartNumberingAfterBreak="0">
+  <w:abstractNum w:abstractNumId="11" w15:restartNumberingAfterBreak="0">
     <w:nsid w:val="42596091"/>
     <w:multiLevelType w:val="hybridMultilevel"/>
     <w:tmpl w:val="D944BC98"/>
@@ -10365,7 +10752,7 @@
       </w:rPr>
     </w:lvl>
   </w:abstractNum>
-  <w:abstractNum w:abstractNumId="11" w15:restartNumberingAfterBreak="0">
+  <w:abstractNum w:abstractNumId="12" w15:restartNumberingAfterBreak="0">
     <w:nsid w:val="49500C54"/>
     <w:multiLevelType w:val="hybridMultilevel"/>
     <w:tmpl w:val="988A8764"/>
@@ -10451,7 +10838,7 @@
       </w:pPr>
     </w:lvl>
   </w:abstractNum>
-  <w:abstractNum w:abstractNumId="12" w15:restartNumberingAfterBreak="0">
+  <w:abstractNum w:abstractNumId="13" w15:restartNumberingAfterBreak="0">
     <w:nsid w:val="496728F8"/>
     <w:multiLevelType w:val="hybridMultilevel"/>
     <w:tmpl w:val="08F893A2"/>
@@ -10542,7 +10929,7 @@
       </w:pPr>
     </w:lvl>
   </w:abstractNum>
-  <w:abstractNum w:abstractNumId="13" w15:restartNumberingAfterBreak="0">
+  <w:abstractNum w:abstractNumId="14" w15:restartNumberingAfterBreak="0">
     <w:nsid w:val="55100528"/>
     <w:multiLevelType w:val="multilevel"/>
     <w:tmpl w:val="9606D9D0"/>
@@ -10659,7 +11046,120 @@
       </w:rPr>
     </w:lvl>
   </w:abstractNum>
-  <w:abstractNum w:abstractNumId="14" w15:restartNumberingAfterBreak="0">
+  <w:abstractNum w:abstractNumId="15" w15:restartNumberingAfterBreak="0">
+    <w:nsid w:val="579530E7"/>
+    <w:multiLevelType w:val="multilevel"/>
+    <w:tmpl w:val="A5C02B0E"/>
+    <w:lvl w:ilvl="0">
+      <w:start w:val="1"/>
+      <w:numFmt w:val="decimal"/>
+      <w:lvlText w:val="%1."/>
+      <w:lvlJc w:val="left"/>
+      <w:pPr>
+        <w:tabs>
+          <w:tab w:val="num" w:pos="720"/>
+        </w:tabs>
+        <w:ind w:left="720" w:hanging="360"/>
+      </w:pPr>
+    </w:lvl>
+    <w:lvl w:ilvl="1" w:tentative="1">
+      <w:start w:val="1"/>
+      <w:numFmt w:val="decimal"/>
+      <w:lvlText w:val="%2."/>
+      <w:lvlJc w:val="left"/>
+      <w:pPr>
+        <w:tabs>
+          <w:tab w:val="num" w:pos="1440"/>
+        </w:tabs>
+        <w:ind w:left="1440" w:hanging="360"/>
+      </w:pPr>
+    </w:lvl>
+    <w:lvl w:ilvl="2" w:tentative="1">
+      <w:start w:val="1"/>
+      <w:numFmt w:val="decimal"/>
+      <w:lvlText w:val="%3."/>
+      <w:lvlJc w:val="left"/>
+      <w:pPr>
+        <w:tabs>
+          <w:tab w:val="num" w:pos="2160"/>
+        </w:tabs>
+        <w:ind w:left="2160" w:hanging="360"/>
+      </w:pPr>
+    </w:lvl>
+    <w:lvl w:ilvl="3" w:tentative="1">
+      <w:start w:val="1"/>
+      <w:numFmt w:val="decimal"/>
+      <w:lvlText w:val="%4."/>
+      <w:lvlJc w:val="left"/>
+      <w:pPr>
+        <w:tabs>
+          <w:tab w:val="num" w:pos="2880"/>
+        </w:tabs>
+        <w:ind w:left="2880" w:hanging="360"/>
+      </w:pPr>
+    </w:lvl>
+    <w:lvl w:ilvl="4" w:tentative="1">
+      <w:start w:val="1"/>
+      <w:numFmt w:val="decimal"/>
+      <w:lvlText w:val="%5."/>
+      <w:lvlJc w:val="left"/>
+      <w:pPr>
+        <w:tabs>
+          <w:tab w:val="num" w:pos="3600"/>
+        </w:tabs>
+        <w:ind w:left="3600" w:hanging="360"/>
+      </w:pPr>
+    </w:lvl>
+    <w:lvl w:ilvl="5" w:tentative="1">
+      <w:start w:val="1"/>
+      <w:numFmt w:val="decimal"/>
+      <w:lvlText w:val="%6."/>
+      <w:lvlJc w:val="left"/>
+      <w:pPr>
+        <w:tabs>
+          <w:tab w:val="num" w:pos="4320"/>
+        </w:tabs>
+        <w:ind w:left="4320" w:hanging="360"/>
+      </w:pPr>
+    </w:lvl>
+    <w:lvl w:ilvl="6" w:tentative="1">
+      <w:start w:val="1"/>
+      <w:numFmt w:val="decimal"/>
+      <w:lvlText w:val="%7."/>
+      <w:lvlJc w:val="left"/>
+      <w:pPr>
+        <w:tabs>
+          <w:tab w:val="num" w:pos="5040"/>
+        </w:tabs>
+        <w:ind w:left="5040" w:hanging="360"/>
+      </w:pPr>
+    </w:lvl>
+    <w:lvl w:ilvl="7" w:tentative="1">
+      <w:start w:val="1"/>
+      <w:numFmt w:val="decimal"/>
+      <w:lvlText w:val="%8."/>
+      <w:lvlJc w:val="left"/>
+      <w:pPr>
+        <w:tabs>
+          <w:tab w:val="num" w:pos="5760"/>
+        </w:tabs>
+        <w:ind w:left="5760" w:hanging="360"/>
+      </w:pPr>
+    </w:lvl>
+    <w:lvl w:ilvl="8" w:tentative="1">
+      <w:start w:val="1"/>
+      <w:numFmt w:val="decimal"/>
+      <w:lvlText w:val="%9."/>
+      <w:lvlJc w:val="left"/>
+      <w:pPr>
+        <w:tabs>
+          <w:tab w:val="num" w:pos="6480"/>
+        </w:tabs>
+        <w:ind w:left="6480" w:hanging="360"/>
+      </w:pPr>
+    </w:lvl>
+  </w:abstractNum>
+  <w:abstractNum w:abstractNumId="16" w15:restartNumberingAfterBreak="0">
     <w:nsid w:val="57ABD567"/>
     <w:multiLevelType w:val="hybridMultilevel"/>
     <w:tmpl w:val="1F72DBEE"/>
@@ -10772,7 +11272,7 @@
       </w:rPr>
     </w:lvl>
   </w:abstractNum>
-  <w:abstractNum w:abstractNumId="15" w15:restartNumberingAfterBreak="0">
+  <w:abstractNum w:abstractNumId="17" w15:restartNumberingAfterBreak="0">
     <w:nsid w:val="581682E0"/>
     <w:multiLevelType w:val="hybridMultilevel"/>
     <w:tmpl w:val="F6522B92"/>
@@ -10858,7 +11358,7 @@
       </w:pPr>
     </w:lvl>
   </w:abstractNum>
-  <w:abstractNum w:abstractNumId="16" w15:restartNumberingAfterBreak="0">
+  <w:abstractNum w:abstractNumId="18" w15:restartNumberingAfterBreak="0">
     <w:nsid w:val="5B19EFEB"/>
     <w:multiLevelType w:val="hybridMultilevel"/>
     <w:tmpl w:val="FFFFFFFF"/>
@@ -10971,7 +11471,7 @@
       </w:rPr>
     </w:lvl>
   </w:abstractNum>
-  <w:abstractNum w:abstractNumId="17" w15:restartNumberingAfterBreak="0">
+  <w:abstractNum w:abstractNumId="19" w15:restartNumberingAfterBreak="0">
     <w:nsid w:val="6A342234"/>
     <w:multiLevelType w:val="hybridMultilevel"/>
     <w:tmpl w:val="537058F0"/>
@@ -11059,7 +11559,7 @@
       </w:pPr>
     </w:lvl>
   </w:abstractNum>
-  <w:abstractNum w:abstractNumId="18" w15:restartNumberingAfterBreak="0">
+  <w:abstractNum w:abstractNumId="20" w15:restartNumberingAfterBreak="0">
     <w:nsid w:val="6F3B6AA1"/>
     <w:multiLevelType w:val="hybridMultilevel"/>
     <w:tmpl w:val="FFFFFFFF"/>
@@ -11172,7 +11672,7 @@
       </w:rPr>
     </w:lvl>
   </w:abstractNum>
-  <w:abstractNum w:abstractNumId="19" w15:restartNumberingAfterBreak="0">
+  <w:abstractNum w:abstractNumId="21" w15:restartNumberingAfterBreak="0">
     <w:nsid w:val="7465C028"/>
     <w:multiLevelType w:val="hybridMultilevel"/>
     <w:tmpl w:val="423C49A4"/>
@@ -11258,7 +11758,7 @@
       </w:pPr>
     </w:lvl>
   </w:abstractNum>
-  <w:abstractNum w:abstractNumId="20" w15:restartNumberingAfterBreak="0">
+  <w:abstractNum w:abstractNumId="22" w15:restartNumberingAfterBreak="0">
     <w:nsid w:val="74E785F7"/>
     <w:multiLevelType w:val="hybridMultilevel"/>
     <w:tmpl w:val="7040B81A"/>
@@ -11371,7 +11871,7 @@
       </w:rPr>
     </w:lvl>
   </w:abstractNum>
-  <w:abstractNum w:abstractNumId="21" w15:restartNumberingAfterBreak="0">
+  <w:abstractNum w:abstractNumId="23" w15:restartNumberingAfterBreak="0">
     <w:nsid w:val="78EEF6B7"/>
     <w:multiLevelType w:val="hybridMultilevel"/>
     <w:tmpl w:val="AC467B84"/>
@@ -11463,7 +11963,7 @@
     </w:lvl>
   </w:abstractNum>
   <w:num w:numId="1" w16cid:durableId="168370840">
-    <w:abstractNumId w:val="13"/>
+    <w:abstractNumId w:val="14"/>
   </w:num>
   <w:num w:numId="2" w16cid:durableId="1195116567">
     <w:abstractNumId w:val="2"/>
@@ -11472,61 +11972,61 @@
     <w:abstractNumId w:val="1"/>
   </w:num>
   <w:num w:numId="4" w16cid:durableId="1423575060">
-    <w:abstractNumId w:val="14"/>
+    <w:abstractNumId w:val="16"/>
   </w:num>
   <w:num w:numId="5" w16cid:durableId="1563635484">
     <w:abstractNumId w:val="0"/>
   </w:num>
   <w:num w:numId="6" w16cid:durableId="711727818">
-    <w:abstractNumId w:val="20"/>
+    <w:abstractNumId w:val="22"/>
   </w:num>
   <w:num w:numId="7" w16cid:durableId="1537889515">
     <w:abstractNumId w:val="4"/>
   </w:num>
   <w:num w:numId="8" w16cid:durableId="228686678">
-    <w:abstractNumId w:val="6"/>
+    <w:abstractNumId w:val="7"/>
   </w:num>
   <w:num w:numId="9" w16cid:durableId="504439938">
-    <w:abstractNumId w:val="10"/>
+    <w:abstractNumId w:val="11"/>
   </w:num>
   <w:num w:numId="10" w16cid:durableId="1747803933">
-    <w:abstractNumId w:val="19"/>
+    <w:abstractNumId w:val="21"/>
   </w:num>
   <w:num w:numId="11" w16cid:durableId="1135761479">
     <w:abstractNumId w:val="3"/>
   </w:num>
   <w:num w:numId="12" w16cid:durableId="1414933942">
-    <w:abstractNumId w:val="11"/>
+    <w:abstractNumId w:val="12"/>
   </w:num>
   <w:num w:numId="13" w16cid:durableId="1965232074">
-    <w:abstractNumId w:val="15"/>
+    <w:abstractNumId w:val="17"/>
   </w:num>
   <w:num w:numId="14" w16cid:durableId="2108844161">
-    <w:abstractNumId w:val="21"/>
+    <w:abstractNumId w:val="23"/>
   </w:num>
   <w:num w:numId="15" w16cid:durableId="192698262">
-    <w:abstractNumId w:val="16"/>
+    <w:abstractNumId w:val="18"/>
   </w:num>
   <w:num w:numId="16" w16cid:durableId="1466504974">
-    <w:abstractNumId w:val="12"/>
+    <w:abstractNumId w:val="13"/>
   </w:num>
   <w:num w:numId="17" w16cid:durableId="1170411087">
+    <w:abstractNumId w:val="10"/>
+  </w:num>
+  <w:num w:numId="18" w16cid:durableId="554967507">
+    <w:abstractNumId w:val="20"/>
+  </w:num>
+  <w:num w:numId="19" w16cid:durableId="1579485634">
+    <w:abstractNumId w:val="6"/>
+  </w:num>
+  <w:num w:numId="20" w16cid:durableId="551692143">
+    <w:abstractNumId w:val="8"/>
+  </w:num>
+  <w:num w:numId="21" w16cid:durableId="1412704618">
     <w:abstractNumId w:val="9"/>
   </w:num>
-  <w:num w:numId="18" w16cid:durableId="554967507">
-    <w:abstractNumId w:val="18"/>
-  </w:num>
-  <w:num w:numId="19" w16cid:durableId="1579485634">
-    <w:abstractNumId w:val="5"/>
-  </w:num>
-  <w:num w:numId="20" w16cid:durableId="551692143">
-    <w:abstractNumId w:val="7"/>
-  </w:num>
-  <w:num w:numId="21" w16cid:durableId="1412704618">
-    <w:abstractNumId w:val="8"/>
-  </w:num>
   <w:num w:numId="22" w16cid:durableId="499931965">
-    <w:abstractNumId w:val="13"/>
+    <w:abstractNumId w:val="14"/>
     <w:lvlOverride w:ilvl="0">
       <w:startOverride w:val="1"/>
     </w:lvlOverride>
@@ -11538,7 +12038,13 @@
     </w:lvlOverride>
   </w:num>
   <w:num w:numId="23" w16cid:durableId="115831426">
-    <w:abstractNumId w:val="17"/>
+    <w:abstractNumId w:val="19"/>
+  </w:num>
+  <w:num w:numId="24" w16cid:durableId="1146510867">
+    <w:abstractNumId w:val="5"/>
+  </w:num>
+  <w:num w:numId="25" w16cid:durableId="324090940">
+    <w:abstractNumId w:val="15"/>
   </w:num>
 </w:numbering>
 </file>
@@ -12148,7 +12654,6 @@
   <w:style w:type="character" w:default="1" w:styleId="DefaultParagraphFont">
     <w:name w:val="Default Paragraph Font"/>
     <w:uiPriority w:val="1"/>
-    <w:semiHidden/>
     <w:unhideWhenUsed/>
   </w:style>
   <w:style w:type="table" w:default="1" w:styleId="TableNormal">

</xml_diff>